<commit_message>
how to add css and js file in index.php
</commit_message>
<xml_diff>
--- a/PHP THEME DEVELOPMENT.docx
+++ b/PHP THEME DEVELOPMENT.docx
@@ -29,14 +29,14 @@
     <w:tbl>
       <w:tblPr>
         <w:tblStyle w:val="TableGrid"/>
-        <w:tblpPr w:leftFromText="180" w:rightFromText="180" w:horzAnchor="margin" w:tblpXSpec="center" w:tblpY="787"/>
+        <w:tblpPr w:leftFromText="180" w:rightFromText="180" w:vertAnchor="page" w:horzAnchor="margin" w:tblpXSpec="center" w:tblpY="2650"/>
         <w:tblW w:w="11477" w:type="dxa"/>
         <w:tblLook w:val="04A0" w:firstRow="1" w:lastRow="0" w:firstColumn="1" w:lastColumn="0" w:noHBand="0" w:noVBand="1"/>
       </w:tblPr>
       <w:tblGrid>
-        <w:gridCol w:w="895"/>
-        <w:gridCol w:w="3600"/>
-        <w:gridCol w:w="6982"/>
+        <w:gridCol w:w="855"/>
+        <w:gridCol w:w="3507"/>
+        <w:gridCol w:w="7115"/>
       </w:tblGrid>
       <w:tr>
         <w:trPr>
@@ -169,7 +169,7 @@
           </w:tcPr>
           <w:p>
             <w:pPr>
-              <w:jc w:val="center"/>
+              <w:spacing w:line="360" w:lineRule="auto"/>
               <w:rPr>
                 <w:rFonts w:ascii="Times New Roman" w:hAnsi="Times New Roman" w:cs="Times New Roman"/>
                 <w:sz w:val="30"/>
@@ -234,7 +234,7 @@
           </w:tcPr>
           <w:p>
             <w:pPr>
-              <w:jc w:val="center"/>
+              <w:spacing w:line="360" w:lineRule="auto"/>
               <w:rPr>
                 <w:rFonts w:ascii="Times New Roman" w:hAnsi="Times New Roman" w:cs="Times New Roman"/>
                 <w:sz w:val="30"/>
@@ -259,7 +259,17 @@
                 <w:szCs w:val="30"/>
                 <w:lang w:val="en-GB"/>
               </w:rPr>
-              <w:t>language_attributes</w:t>
+              <w:t>language_</w:t>
+            </w:r>
+            <w:proofErr w:type="gramStart"/>
+            <w:r>
+              <w:rPr>
+                <w:rFonts w:ascii="Times New Roman" w:hAnsi="Times New Roman" w:cs="Times New Roman"/>
+                <w:sz w:val="30"/>
+                <w:szCs w:val="30"/>
+                <w:lang w:val="en-GB"/>
+              </w:rPr>
+              <w:t>attributes</w:t>
             </w:r>
             <w:proofErr w:type="spellEnd"/>
             <w:r>
@@ -269,7 +279,17 @@
                 <w:szCs w:val="30"/>
                 <w:lang w:val="en-GB"/>
               </w:rPr>
-              <w:t>()</w:t>
+              <w:t>(</w:t>
+            </w:r>
+            <w:proofErr w:type="gramEnd"/>
+            <w:r>
+              <w:rPr>
+                <w:rFonts w:ascii="Times New Roman" w:hAnsi="Times New Roman" w:cs="Times New Roman"/>
+                <w:sz w:val="30"/>
+                <w:szCs w:val="30"/>
+                <w:lang w:val="en-GB"/>
+              </w:rPr>
+              <w:t>)</w:t>
             </w:r>
             <w:r>
               <w:rPr>
@@ -331,7 +351,7 @@
           </w:tcPr>
           <w:p>
             <w:pPr>
-              <w:jc w:val="center"/>
+              <w:spacing w:line="360" w:lineRule="auto"/>
               <w:rPr>
                 <w:rFonts w:ascii="Times New Roman" w:hAnsi="Times New Roman" w:cs="Times New Roman"/>
                 <w:sz w:val="30"/>
@@ -356,7 +376,7 @@
           </w:tcPr>
           <w:p>
             <w:pPr>
-              <w:jc w:val="center"/>
+              <w:spacing w:line="360" w:lineRule="auto"/>
               <w:rPr>
                 <w:rFonts w:ascii="Times New Roman" w:hAnsi="Times New Roman" w:cs="Times New Roman"/>
                 <w:sz w:val="30"/>
@@ -393,6 +413,7 @@
               </w:rPr>
               <w:t>("charset")</w:t>
             </w:r>
+            <w:proofErr w:type="gramStart"/>
             <w:r>
               <w:rPr>
                 <w:rFonts w:ascii="Times New Roman" w:hAnsi="Times New Roman" w:cs="Times New Roman"/>
@@ -409,7 +430,17 @@
                 <w:szCs w:val="30"/>
                 <w:lang w:val="en-GB"/>
               </w:rPr>
-              <w:t xml:space="preserve"> ?&gt;"&gt;</w:t>
+              <w:t xml:space="preserve"> ?</w:t>
+            </w:r>
+            <w:proofErr w:type="gramEnd"/>
+            <w:r>
+              <w:rPr>
+                <w:rFonts w:ascii="Times New Roman" w:hAnsi="Times New Roman" w:cs="Times New Roman"/>
+                <w:sz w:val="30"/>
+                <w:szCs w:val="30"/>
+                <w:lang w:val="en-GB"/>
+              </w:rPr>
+              <w:t>&gt;"&gt;</w:t>
             </w:r>
           </w:p>
         </w:tc>
@@ -453,7 +484,7 @@
           </w:tcPr>
           <w:p>
             <w:pPr>
-              <w:jc w:val="center"/>
+              <w:spacing w:line="360" w:lineRule="auto"/>
               <w:rPr>
                 <w:rFonts w:ascii="Times New Roman" w:hAnsi="Times New Roman" w:cs="Times New Roman"/>
                 <w:sz w:val="30"/>
@@ -478,7 +509,7 @@
           </w:tcPr>
           <w:p>
             <w:pPr>
-              <w:jc w:val="center"/>
+              <w:spacing w:line="360" w:lineRule="auto"/>
               <w:rPr>
                 <w:rFonts w:ascii="Times New Roman" w:hAnsi="Times New Roman" w:cs="Times New Roman"/>
                 <w:sz w:val="30"/>
@@ -503,7 +534,17 @@
                 <w:szCs w:val="30"/>
                 <w:lang w:val="en-GB"/>
               </w:rPr>
-              <w:t>wp_head</w:t>
+              <w:t>wp_</w:t>
+            </w:r>
+            <w:proofErr w:type="gramStart"/>
+            <w:r>
+              <w:rPr>
+                <w:rFonts w:ascii="Times New Roman" w:hAnsi="Times New Roman" w:cs="Times New Roman"/>
+                <w:sz w:val="30"/>
+                <w:szCs w:val="30"/>
+                <w:lang w:val="en-GB"/>
+              </w:rPr>
+              <w:t>head</w:t>
             </w:r>
             <w:proofErr w:type="spellEnd"/>
             <w:r>
@@ -513,7 +554,17 @@
                 <w:szCs w:val="30"/>
                 <w:lang w:val="en-GB"/>
               </w:rPr>
-              <w:t>()</w:t>
+              <w:t>(</w:t>
+            </w:r>
+            <w:proofErr w:type="gramEnd"/>
+            <w:r>
+              <w:rPr>
+                <w:rFonts w:ascii="Times New Roman" w:hAnsi="Times New Roman" w:cs="Times New Roman"/>
+                <w:sz w:val="30"/>
+                <w:szCs w:val="30"/>
+                <w:lang w:val="en-GB"/>
+              </w:rPr>
+              <w:t>)</w:t>
             </w:r>
             <w:r>
               <w:rPr>
@@ -575,7 +626,7 @@
           </w:tcPr>
           <w:p>
             <w:pPr>
-              <w:jc w:val="center"/>
+              <w:spacing w:line="360" w:lineRule="auto"/>
               <w:rPr>
                 <w:rFonts w:ascii="Times New Roman" w:hAnsi="Times New Roman" w:cs="Times New Roman"/>
                 <w:sz w:val="30"/>
@@ -592,15 +643,6 @@
               </w:rPr>
               <w:t>Add website title</w:t>
             </w:r>
-            <w:r>
-              <w:rPr>
-                <w:rFonts w:ascii="Times New Roman" w:hAnsi="Times New Roman" w:cs="Times New Roman"/>
-                <w:sz w:val="30"/>
-                <w:szCs w:val="30"/>
-                <w:lang w:val="en-GB"/>
-              </w:rPr>
-              <w:t xml:space="preserve"> </w:t>
-            </w:r>
           </w:p>
         </w:tc>
         <w:tc>
@@ -609,7 +651,7 @@
           </w:tcPr>
           <w:p>
             <w:pPr>
-              <w:jc w:val="center"/>
+              <w:spacing w:line="360" w:lineRule="auto"/>
               <w:rPr>
                 <w:rFonts w:ascii="Times New Roman" w:hAnsi="Times New Roman" w:cs="Times New Roman"/>
                 <w:sz w:val="30"/>
@@ -688,14 +730,52 @@
           </w:tcPr>
           <w:p>
             <w:pPr>
-              <w:jc w:val="center"/>
-              <w:rPr>
-                <w:rFonts w:ascii="Times New Roman" w:hAnsi="Times New Roman" w:cs="Times New Roman"/>
-                <w:sz w:val="30"/>
-                <w:szCs w:val="30"/>
-                <w:lang w:val="en-GB"/>
-              </w:rPr>
-            </w:pPr>
+              <w:spacing w:line="360" w:lineRule="auto"/>
+              <w:rPr>
+                <w:rFonts w:ascii="Times New Roman" w:hAnsi="Times New Roman" w:cs="Times New Roman"/>
+                <w:sz w:val="30"/>
+                <w:szCs w:val="30"/>
+                <w:lang w:val="en-GB"/>
+              </w:rPr>
+            </w:pPr>
+            <w:r>
+              <w:rPr>
+                <w:rFonts w:ascii="Times New Roman" w:hAnsi="Times New Roman" w:cs="Times New Roman"/>
+                <w:sz w:val="30"/>
+                <w:szCs w:val="30"/>
+                <w:lang w:val="en-GB"/>
+              </w:rPr>
+              <w:t xml:space="preserve">Call </w:t>
+            </w:r>
+            <w:proofErr w:type="spellStart"/>
+            <w:r>
+              <w:rPr>
+                <w:rFonts w:ascii="Times New Roman" w:hAnsi="Times New Roman" w:cs="Times New Roman"/>
+                <w:sz w:val="30"/>
+                <w:szCs w:val="30"/>
+                <w:lang w:val="en-GB"/>
+              </w:rPr>
+              <w:t>wp</w:t>
+            </w:r>
+            <w:proofErr w:type="spellEnd"/>
+            <w:r>
+              <w:rPr>
+                <w:rFonts w:ascii="Times New Roman" w:hAnsi="Times New Roman" w:cs="Times New Roman"/>
+                <w:sz w:val="30"/>
+                <w:szCs w:val="30"/>
+                <w:lang w:val="en-GB"/>
+              </w:rPr>
+              <w:t xml:space="preserve"> </w:t>
+            </w:r>
+            <w:r>
+              <w:rPr>
+                <w:rFonts w:ascii="Times New Roman" w:hAnsi="Times New Roman" w:cs="Times New Roman"/>
+                <w:sz w:val="30"/>
+                <w:szCs w:val="30"/>
+                <w:lang w:val="en-GB"/>
+              </w:rPr>
+              <w:t>style.css file</w:t>
+            </w:r>
           </w:p>
         </w:tc>
         <w:tc>
@@ -704,14 +784,170 @@
           </w:tcPr>
           <w:p>
             <w:pPr>
-              <w:jc w:val="center"/>
-              <w:rPr>
-                <w:rFonts w:ascii="Times New Roman" w:hAnsi="Times New Roman" w:cs="Times New Roman"/>
-                <w:sz w:val="30"/>
-                <w:szCs w:val="30"/>
-                <w:lang w:val="en-GB"/>
-              </w:rPr>
-            </w:pPr>
+              <w:spacing w:after="0" w:line="360" w:lineRule="auto"/>
+              <w:rPr>
+                <w:rFonts w:ascii="Times New Roman" w:hAnsi="Times New Roman" w:cs="Times New Roman"/>
+                <w:sz w:val="28"/>
+                <w:szCs w:val="28"/>
+                <w:lang w:val="en-GB"/>
+              </w:rPr>
+            </w:pPr>
+            <w:r>
+              <w:rPr>
+                <w:rFonts w:ascii="Times New Roman" w:hAnsi="Times New Roman" w:cs="Times New Roman"/>
+                <w:sz w:val="28"/>
+                <w:szCs w:val="28"/>
+                <w:lang w:val="en-GB"/>
+              </w:rPr>
+              <w:t xml:space="preserve">function </w:t>
+            </w:r>
+            <w:r>
+              <w:rPr>
+                <w:rFonts w:ascii="Times New Roman" w:hAnsi="Times New Roman" w:cs="Times New Roman"/>
+                <w:sz w:val="28"/>
+                <w:szCs w:val="28"/>
+                <w:lang w:val="en-GB"/>
+              </w:rPr>
+              <w:t xml:space="preserve">[your function </w:t>
+            </w:r>
+            <w:proofErr w:type="gramStart"/>
+            <w:r>
+              <w:rPr>
+                <w:rFonts w:ascii="Times New Roman" w:hAnsi="Times New Roman" w:cs="Times New Roman"/>
+                <w:sz w:val="28"/>
+                <w:szCs w:val="28"/>
+                <w:lang w:val="en-GB"/>
+              </w:rPr>
+              <w:t>name]</w:t>
+            </w:r>
+            <w:r>
+              <w:rPr>
+                <w:rFonts w:ascii="Times New Roman" w:hAnsi="Times New Roman" w:cs="Times New Roman"/>
+                <w:sz w:val="28"/>
+                <w:szCs w:val="28"/>
+                <w:lang w:val="en-GB"/>
+              </w:rPr>
+              <w:t>(</w:t>
+            </w:r>
+            <w:proofErr w:type="gramEnd"/>
+            <w:r>
+              <w:rPr>
+                <w:rFonts w:ascii="Times New Roman" w:hAnsi="Times New Roman" w:cs="Times New Roman"/>
+                <w:sz w:val="28"/>
+                <w:szCs w:val="28"/>
+                <w:lang w:val="en-GB"/>
+              </w:rPr>
+              <w:t>){</w:t>
+            </w:r>
+          </w:p>
+          <w:p>
+            <w:pPr>
+              <w:spacing w:after="0" w:line="360" w:lineRule="auto"/>
+              <w:rPr>
+                <w:rFonts w:ascii="Times New Roman" w:hAnsi="Times New Roman" w:cs="Times New Roman"/>
+                <w:sz w:val="28"/>
+                <w:szCs w:val="28"/>
+                <w:lang w:val="en-GB"/>
+              </w:rPr>
+            </w:pPr>
+            <w:proofErr w:type="spellStart"/>
+            <w:r>
+              <w:rPr>
+                <w:rFonts w:ascii="Times New Roman" w:hAnsi="Times New Roman" w:cs="Times New Roman"/>
+                <w:sz w:val="28"/>
+                <w:szCs w:val="28"/>
+                <w:lang w:val="en-GB"/>
+              </w:rPr>
+              <w:t>wp_enqueue_style</w:t>
+            </w:r>
+            <w:proofErr w:type="spellEnd"/>
+            <w:r>
+              <w:rPr>
+                <w:rFonts w:ascii="Times New Roman" w:hAnsi="Times New Roman" w:cs="Times New Roman"/>
+                <w:sz w:val="28"/>
+                <w:szCs w:val="28"/>
+                <w:lang w:val="en-GB"/>
+              </w:rPr>
+              <w:t>("</w:t>
+            </w:r>
+            <w:r>
+              <w:rPr>
+                <w:rFonts w:ascii="Times New Roman" w:hAnsi="Times New Roman" w:cs="Times New Roman"/>
+                <w:sz w:val="28"/>
+                <w:szCs w:val="28"/>
+                <w:lang w:val="en-GB"/>
+              </w:rPr>
+              <w:t>[style-name]</w:t>
+            </w:r>
+            <w:r>
+              <w:rPr>
+                <w:rFonts w:ascii="Times New Roman" w:hAnsi="Times New Roman" w:cs="Times New Roman"/>
+                <w:sz w:val="28"/>
+                <w:szCs w:val="28"/>
+                <w:lang w:val="en-GB"/>
+              </w:rPr>
+              <w:t xml:space="preserve">", </w:t>
+            </w:r>
+            <w:proofErr w:type="spellStart"/>
+            <w:r>
+              <w:rPr>
+                <w:rFonts w:ascii="Times New Roman" w:hAnsi="Times New Roman" w:cs="Times New Roman"/>
+                <w:sz w:val="28"/>
+                <w:szCs w:val="28"/>
+                <w:lang w:val="en-GB"/>
+              </w:rPr>
+              <w:t>get_stylesheet_</w:t>
+            </w:r>
+            <w:proofErr w:type="gramStart"/>
+            <w:r>
+              <w:rPr>
+                <w:rFonts w:ascii="Times New Roman" w:hAnsi="Times New Roman" w:cs="Times New Roman"/>
+                <w:sz w:val="28"/>
+                <w:szCs w:val="28"/>
+                <w:lang w:val="en-GB"/>
+              </w:rPr>
+              <w:t>uri</w:t>
+            </w:r>
+            <w:proofErr w:type="spellEnd"/>
+            <w:r>
+              <w:rPr>
+                <w:rFonts w:ascii="Times New Roman" w:hAnsi="Times New Roman" w:cs="Times New Roman"/>
+                <w:sz w:val="28"/>
+                <w:szCs w:val="28"/>
+                <w:lang w:val="en-GB"/>
+              </w:rPr>
+              <w:t>(</w:t>
+            </w:r>
+            <w:proofErr w:type="gramEnd"/>
+            <w:r>
+              <w:rPr>
+                <w:rFonts w:ascii="Times New Roman" w:hAnsi="Times New Roman" w:cs="Times New Roman"/>
+                <w:sz w:val="28"/>
+                <w:szCs w:val="28"/>
+                <w:lang w:val="en-GB"/>
+              </w:rPr>
+              <w:t>));</w:t>
+            </w:r>
+          </w:p>
+          <w:p>
+            <w:pPr>
+              <w:spacing w:line="360" w:lineRule="auto"/>
+              <w:rPr>
+                <w:rFonts w:ascii="Times New Roman" w:hAnsi="Times New Roman" w:cs="Times New Roman"/>
+                <w:sz w:val="30"/>
+                <w:szCs w:val="30"/>
+                <w:lang w:val="en-GB"/>
+              </w:rPr>
+            </w:pPr>
+            <w:r>
+              <w:rPr>
+                <w:rFonts w:ascii="Times New Roman" w:hAnsi="Times New Roman" w:cs="Times New Roman"/>
+                <w:sz w:val="28"/>
+                <w:szCs w:val="28"/>
+                <w:lang w:val="en-GB"/>
+              </w:rPr>
+              <w:t>}</w:t>
+            </w:r>
           </w:p>
         </w:tc>
       </w:tr>
@@ -754,14 +990,42 @@
           </w:tcPr>
           <w:p>
             <w:pPr>
-              <w:jc w:val="center"/>
-              <w:rPr>
-                <w:rFonts w:ascii="Times New Roman" w:hAnsi="Times New Roman" w:cs="Times New Roman"/>
-                <w:sz w:val="30"/>
-                <w:szCs w:val="30"/>
-                <w:lang w:val="en-GB"/>
-              </w:rPr>
-            </w:pPr>
+              <w:rPr>
+                <w:rFonts w:ascii="Times New Roman" w:hAnsi="Times New Roman" w:cs="Times New Roman"/>
+                <w:sz w:val="30"/>
+                <w:szCs w:val="30"/>
+                <w:lang w:val="en-GB"/>
+              </w:rPr>
+            </w:pPr>
+            <w:r>
+              <w:rPr>
+                <w:rFonts w:ascii="Times New Roman" w:hAnsi="Times New Roman" w:cs="Times New Roman"/>
+                <w:sz w:val="30"/>
+                <w:szCs w:val="30"/>
+                <w:lang w:val="en-GB"/>
+              </w:rPr>
+              <w:t xml:space="preserve">Register custom </w:t>
+            </w:r>
+            <w:proofErr w:type="spellStart"/>
+            <w:r>
+              <w:rPr>
+                <w:rFonts w:ascii="Times New Roman" w:hAnsi="Times New Roman" w:cs="Times New Roman"/>
+                <w:sz w:val="30"/>
+                <w:szCs w:val="30"/>
+                <w:lang w:val="en-GB"/>
+              </w:rPr>
+              <w:t>css</w:t>
+            </w:r>
+            <w:proofErr w:type="spellEnd"/>
+            <w:r>
+              <w:rPr>
+                <w:rFonts w:ascii="Times New Roman" w:hAnsi="Times New Roman" w:cs="Times New Roman"/>
+                <w:sz w:val="30"/>
+                <w:szCs w:val="30"/>
+                <w:lang w:val="en-GB"/>
+              </w:rPr>
+              <w:t xml:space="preserve"> </w:t>
+            </w:r>
           </w:p>
         </w:tc>
         <w:tc>
@@ -770,14 +1034,158 @@
           </w:tcPr>
           <w:p>
             <w:pPr>
-              <w:jc w:val="center"/>
-              <w:rPr>
-                <w:rFonts w:ascii="Times New Roman" w:hAnsi="Times New Roman" w:cs="Times New Roman"/>
-                <w:sz w:val="30"/>
-                <w:szCs w:val="30"/>
-                <w:lang w:val="en-GB"/>
-              </w:rPr>
-            </w:pPr>
+              <w:rPr>
+                <w:rFonts w:ascii="Times New Roman" w:hAnsi="Times New Roman" w:cs="Times New Roman"/>
+                <w:sz w:val="30"/>
+                <w:szCs w:val="30"/>
+                <w:lang w:val="en-GB"/>
+              </w:rPr>
+            </w:pPr>
+            <w:proofErr w:type="spellStart"/>
+            <w:r>
+              <w:rPr>
+                <w:rFonts w:ascii="Times New Roman" w:hAnsi="Times New Roman" w:cs="Times New Roman"/>
+                <w:sz w:val="30"/>
+                <w:szCs w:val="30"/>
+                <w:lang w:val="en-GB"/>
+              </w:rPr>
+              <w:t>wp_register_style</w:t>
+            </w:r>
+            <w:proofErr w:type="spellEnd"/>
+            <w:r>
+              <w:rPr>
+                <w:rFonts w:ascii="Times New Roman" w:hAnsi="Times New Roman" w:cs="Times New Roman"/>
+                <w:sz w:val="30"/>
+                <w:szCs w:val="30"/>
+                <w:lang w:val="en-GB"/>
+              </w:rPr>
+              <w:t>("</w:t>
+            </w:r>
+            <w:r>
+              <w:rPr>
+                <w:rFonts w:ascii="Times New Roman" w:hAnsi="Times New Roman" w:cs="Times New Roman"/>
+                <w:sz w:val="30"/>
+                <w:szCs w:val="30"/>
+                <w:lang w:val="en-GB"/>
+              </w:rPr>
+              <w:t>[style-name]</w:t>
+            </w:r>
+            <w:r>
+              <w:rPr>
+                <w:rFonts w:ascii="Times New Roman" w:hAnsi="Times New Roman" w:cs="Times New Roman"/>
+                <w:sz w:val="30"/>
+                <w:szCs w:val="30"/>
+                <w:lang w:val="en-GB"/>
+              </w:rPr>
+              <w:t xml:space="preserve">", </w:t>
+            </w:r>
+            <w:proofErr w:type="spellStart"/>
+            <w:r>
+              <w:rPr>
+                <w:rFonts w:ascii="Times New Roman" w:hAnsi="Times New Roman" w:cs="Times New Roman"/>
+                <w:sz w:val="30"/>
+                <w:szCs w:val="30"/>
+                <w:lang w:val="en-GB"/>
+              </w:rPr>
+              <w:t>get_template_directory_</w:t>
+            </w:r>
+            <w:proofErr w:type="gramStart"/>
+            <w:r>
+              <w:rPr>
+                <w:rFonts w:ascii="Times New Roman" w:hAnsi="Times New Roman" w:cs="Times New Roman"/>
+                <w:sz w:val="30"/>
+                <w:szCs w:val="30"/>
+                <w:lang w:val="en-GB"/>
+              </w:rPr>
+              <w:t>uri</w:t>
+            </w:r>
+            <w:proofErr w:type="spellEnd"/>
+            <w:r>
+              <w:rPr>
+                <w:rFonts w:ascii="Times New Roman" w:hAnsi="Times New Roman" w:cs="Times New Roman"/>
+                <w:sz w:val="30"/>
+                <w:szCs w:val="30"/>
+                <w:lang w:val="en-GB"/>
+              </w:rPr>
+              <w:t>(</w:t>
+            </w:r>
+            <w:proofErr w:type="gramEnd"/>
+            <w:r>
+              <w:rPr>
+                <w:rFonts w:ascii="Times New Roman" w:hAnsi="Times New Roman" w:cs="Times New Roman"/>
+                <w:sz w:val="30"/>
+                <w:szCs w:val="30"/>
+                <w:lang w:val="en-GB"/>
+              </w:rPr>
+              <w:t>)."/assets/</w:t>
+            </w:r>
+            <w:proofErr w:type="spellStart"/>
+            <w:r>
+              <w:rPr>
+                <w:rFonts w:ascii="Times New Roman" w:hAnsi="Times New Roman" w:cs="Times New Roman"/>
+                <w:sz w:val="30"/>
+                <w:szCs w:val="30"/>
+                <w:lang w:val="en-GB"/>
+              </w:rPr>
+              <w:t>css</w:t>
+            </w:r>
+            <w:proofErr w:type="spellEnd"/>
+            <w:r>
+              <w:rPr>
+                <w:rFonts w:ascii="Times New Roman" w:hAnsi="Times New Roman" w:cs="Times New Roman"/>
+                <w:sz w:val="30"/>
+                <w:szCs w:val="30"/>
+                <w:lang w:val="en-GB"/>
+              </w:rPr>
+              <w:t>/style.css", array(),"</w:t>
+            </w:r>
+            <w:r>
+              <w:rPr>
+                <w:rFonts w:ascii="Times New Roman" w:hAnsi="Times New Roman" w:cs="Times New Roman"/>
+                <w:sz w:val="30"/>
+                <w:szCs w:val="30"/>
+                <w:lang w:val="en-GB"/>
+              </w:rPr>
+              <w:t xml:space="preserve">[your </w:t>
+            </w:r>
+            <w:proofErr w:type="spellStart"/>
+            <w:r>
+              <w:rPr>
+                <w:rFonts w:ascii="Times New Roman" w:hAnsi="Times New Roman" w:cs="Times New Roman"/>
+                <w:sz w:val="30"/>
+                <w:szCs w:val="30"/>
+                <w:lang w:val="en-GB"/>
+              </w:rPr>
+              <w:t>verstion</w:t>
+            </w:r>
+            <w:proofErr w:type="spellEnd"/>
+            <w:r>
+              <w:rPr>
+                <w:rFonts w:ascii="Times New Roman" w:hAnsi="Times New Roman" w:cs="Times New Roman"/>
+                <w:sz w:val="30"/>
+                <w:szCs w:val="30"/>
+                <w:lang w:val="en-GB"/>
+              </w:rPr>
+              <w:t>]</w:t>
+            </w:r>
+            <w:r>
+              <w:rPr>
+                <w:rFonts w:ascii="Times New Roman" w:hAnsi="Times New Roman" w:cs="Times New Roman"/>
+                <w:sz w:val="30"/>
+                <w:szCs w:val="30"/>
+                <w:lang w:val="en-GB"/>
+              </w:rPr>
+              <w:t xml:space="preserve"> </w:t>
+            </w:r>
+            <w:r>
+              <w:rPr>
+                <w:rFonts w:ascii="Times New Roman" w:hAnsi="Times New Roman" w:cs="Times New Roman"/>
+                <w:sz w:val="30"/>
+                <w:szCs w:val="30"/>
+                <w:lang w:val="en-GB"/>
+              </w:rPr>
+              <w:t>","all");</w:t>
+            </w:r>
           </w:p>
         </w:tc>
       </w:tr>
@@ -820,14 +1228,33 @@
           </w:tcPr>
           <w:p>
             <w:pPr>
-              <w:jc w:val="center"/>
-              <w:rPr>
-                <w:rFonts w:ascii="Times New Roman" w:hAnsi="Times New Roman" w:cs="Times New Roman"/>
-                <w:sz w:val="30"/>
-                <w:szCs w:val="30"/>
-                <w:lang w:val="en-GB"/>
-              </w:rPr>
-            </w:pPr>
+              <w:rPr>
+                <w:rFonts w:ascii="Times New Roman" w:hAnsi="Times New Roman" w:cs="Times New Roman"/>
+                <w:sz w:val="30"/>
+                <w:szCs w:val="30"/>
+                <w:lang w:val="en-GB"/>
+              </w:rPr>
+            </w:pPr>
+            <w:r>
+              <w:rPr>
+                <w:rFonts w:ascii="Times New Roman" w:hAnsi="Times New Roman" w:cs="Times New Roman"/>
+                <w:sz w:val="30"/>
+                <w:szCs w:val="30"/>
+                <w:lang w:val="en-GB"/>
+              </w:rPr>
+              <w:t xml:space="preserve">Call register </w:t>
+            </w:r>
+            <w:proofErr w:type="spellStart"/>
+            <w:r>
+              <w:rPr>
+                <w:rFonts w:ascii="Times New Roman" w:hAnsi="Times New Roman" w:cs="Times New Roman"/>
+                <w:sz w:val="30"/>
+                <w:szCs w:val="30"/>
+                <w:lang w:val="en-GB"/>
+              </w:rPr>
+              <w:t>css</w:t>
+            </w:r>
+            <w:proofErr w:type="spellEnd"/>
           </w:p>
         </w:tc>
         <w:tc>
@@ -836,14 +1263,33 @@
           </w:tcPr>
           <w:p>
             <w:pPr>
-              <w:jc w:val="center"/>
-              <w:rPr>
-                <w:rFonts w:ascii="Times New Roman" w:hAnsi="Times New Roman" w:cs="Times New Roman"/>
-                <w:sz w:val="30"/>
-                <w:szCs w:val="30"/>
-                <w:lang w:val="en-GB"/>
-              </w:rPr>
-            </w:pPr>
+              <w:rPr>
+                <w:rFonts w:ascii="Times New Roman" w:hAnsi="Times New Roman" w:cs="Times New Roman"/>
+                <w:sz w:val="30"/>
+                <w:szCs w:val="30"/>
+                <w:lang w:val="en-GB"/>
+              </w:rPr>
+            </w:pPr>
+            <w:proofErr w:type="spellStart"/>
+            <w:r>
+              <w:rPr>
+                <w:rFonts w:ascii="Times New Roman" w:hAnsi="Times New Roman" w:cs="Times New Roman"/>
+                <w:sz w:val="30"/>
+                <w:szCs w:val="30"/>
+                <w:lang w:val="en-GB"/>
+              </w:rPr>
+              <w:t>wp_enqueue_style</w:t>
+            </w:r>
+            <w:proofErr w:type="spellEnd"/>
+            <w:r>
+              <w:rPr>
+                <w:rFonts w:ascii="Times New Roman" w:hAnsi="Times New Roman" w:cs="Times New Roman"/>
+                <w:sz w:val="30"/>
+                <w:szCs w:val="30"/>
+                <w:lang w:val="en-GB"/>
+              </w:rPr>
+              <w:t>("akash-style");</w:t>
+            </w:r>
           </w:p>
         </w:tc>
       </w:tr>
@@ -886,14 +1332,62 @@
           </w:tcPr>
           <w:p>
             <w:pPr>
-              <w:jc w:val="center"/>
-              <w:rPr>
-                <w:rFonts w:ascii="Times New Roman" w:hAnsi="Times New Roman" w:cs="Times New Roman"/>
-                <w:sz w:val="30"/>
-                <w:szCs w:val="30"/>
-                <w:lang w:val="en-GB"/>
-              </w:rPr>
-            </w:pPr>
+              <w:rPr>
+                <w:rFonts w:ascii="Times New Roman" w:hAnsi="Times New Roman" w:cs="Times New Roman"/>
+                <w:sz w:val="30"/>
+                <w:szCs w:val="30"/>
+                <w:lang w:val="en-GB"/>
+              </w:rPr>
+            </w:pPr>
+            <w:r>
+              <w:rPr>
+                <w:rFonts w:ascii="Times New Roman" w:hAnsi="Times New Roman" w:cs="Times New Roman"/>
+                <w:sz w:val="30"/>
+                <w:szCs w:val="30"/>
+                <w:lang w:val="en-GB"/>
+              </w:rPr>
+              <w:t xml:space="preserve">Call </w:t>
+            </w:r>
+            <w:proofErr w:type="spellStart"/>
+            <w:r>
+              <w:rPr>
+                <w:rFonts w:ascii="Times New Roman" w:hAnsi="Times New Roman" w:cs="Times New Roman"/>
+                <w:sz w:val="30"/>
+                <w:szCs w:val="30"/>
+                <w:lang w:val="en-GB"/>
+              </w:rPr>
+              <w:t>wp</w:t>
+            </w:r>
+            <w:proofErr w:type="spellEnd"/>
+            <w:r>
+              <w:rPr>
+                <w:rFonts w:ascii="Times New Roman" w:hAnsi="Times New Roman" w:cs="Times New Roman"/>
+                <w:sz w:val="30"/>
+                <w:szCs w:val="30"/>
+                <w:lang w:val="en-GB"/>
+              </w:rPr>
+              <w:t xml:space="preserve"> </w:t>
+            </w:r>
+            <w:proofErr w:type="spellStart"/>
+            <w:r>
+              <w:rPr>
+                <w:rFonts w:ascii="Times New Roman" w:hAnsi="Times New Roman" w:cs="Times New Roman"/>
+                <w:sz w:val="30"/>
+                <w:szCs w:val="30"/>
+                <w:lang w:val="en-GB"/>
+              </w:rPr>
+              <w:t>jquery</w:t>
+            </w:r>
+            <w:proofErr w:type="spellEnd"/>
+            <w:r>
+              <w:rPr>
+                <w:rFonts w:ascii="Times New Roman" w:hAnsi="Times New Roman" w:cs="Times New Roman"/>
+                <w:sz w:val="30"/>
+                <w:szCs w:val="30"/>
+                <w:lang w:val="en-GB"/>
+              </w:rPr>
+              <w:t xml:space="preserve"> file </w:t>
+            </w:r>
           </w:p>
         </w:tc>
         <w:tc>
@@ -902,14 +1396,53 @@
           </w:tcPr>
           <w:p>
             <w:pPr>
-              <w:jc w:val="center"/>
-              <w:rPr>
-                <w:rFonts w:ascii="Times New Roman" w:hAnsi="Times New Roman" w:cs="Times New Roman"/>
-                <w:sz w:val="30"/>
-                <w:szCs w:val="30"/>
-                <w:lang w:val="en-GB"/>
-              </w:rPr>
-            </w:pPr>
+              <w:rPr>
+                <w:rFonts w:ascii="Times New Roman" w:hAnsi="Times New Roman" w:cs="Times New Roman"/>
+                <w:sz w:val="30"/>
+                <w:szCs w:val="30"/>
+                <w:lang w:val="en-GB"/>
+              </w:rPr>
+            </w:pPr>
+            <w:proofErr w:type="spellStart"/>
+            <w:r>
+              <w:rPr>
+                <w:rFonts w:ascii="Times New Roman" w:hAnsi="Times New Roman" w:cs="Times New Roman"/>
+                <w:sz w:val="30"/>
+                <w:szCs w:val="30"/>
+                <w:lang w:val="en-GB"/>
+              </w:rPr>
+              <w:t>wp_enqueue_script</w:t>
+            </w:r>
+            <w:proofErr w:type="spellEnd"/>
+            <w:r>
+              <w:rPr>
+                <w:rFonts w:ascii="Times New Roman" w:hAnsi="Times New Roman" w:cs="Times New Roman"/>
+                <w:sz w:val="30"/>
+                <w:szCs w:val="30"/>
+                <w:lang w:val="en-GB"/>
+              </w:rPr>
+              <w:t>("</w:t>
+            </w:r>
+            <w:proofErr w:type="spellStart"/>
+            <w:r>
+              <w:rPr>
+                <w:rFonts w:ascii="Times New Roman" w:hAnsi="Times New Roman" w:cs="Times New Roman"/>
+                <w:sz w:val="30"/>
+                <w:szCs w:val="30"/>
+                <w:lang w:val="en-GB"/>
+              </w:rPr>
+              <w:t>jquery</w:t>
+            </w:r>
+            <w:proofErr w:type="spellEnd"/>
+            <w:r>
+              <w:rPr>
+                <w:rFonts w:ascii="Times New Roman" w:hAnsi="Times New Roman" w:cs="Times New Roman"/>
+                <w:sz w:val="30"/>
+                <w:szCs w:val="30"/>
+                <w:lang w:val="en-GB"/>
+              </w:rPr>
+              <w:t>");</w:t>
+            </w:r>
           </w:p>
         </w:tc>
       </w:tr>
@@ -952,14 +1485,42 @@
           </w:tcPr>
           <w:p>
             <w:pPr>
-              <w:jc w:val="center"/>
-              <w:rPr>
-                <w:rFonts w:ascii="Times New Roman" w:hAnsi="Times New Roman" w:cs="Times New Roman"/>
-                <w:sz w:val="30"/>
-                <w:szCs w:val="30"/>
-                <w:lang w:val="en-GB"/>
-              </w:rPr>
-            </w:pPr>
+              <w:rPr>
+                <w:rFonts w:ascii="Times New Roman" w:hAnsi="Times New Roman" w:cs="Times New Roman"/>
+                <w:sz w:val="30"/>
+                <w:szCs w:val="30"/>
+                <w:lang w:val="en-GB"/>
+              </w:rPr>
+            </w:pPr>
+            <w:r>
+              <w:rPr>
+                <w:rFonts w:ascii="Times New Roman" w:hAnsi="Times New Roman" w:cs="Times New Roman"/>
+                <w:sz w:val="30"/>
+                <w:szCs w:val="30"/>
+                <w:lang w:val="en-GB"/>
+              </w:rPr>
+              <w:t xml:space="preserve">Call custom </w:t>
+            </w:r>
+            <w:proofErr w:type="spellStart"/>
+            <w:r>
+              <w:rPr>
+                <w:rFonts w:ascii="Times New Roman" w:hAnsi="Times New Roman" w:cs="Times New Roman"/>
+                <w:sz w:val="30"/>
+                <w:szCs w:val="30"/>
+                <w:lang w:val="en-GB"/>
+              </w:rPr>
+              <w:t>js</w:t>
+            </w:r>
+            <w:proofErr w:type="spellEnd"/>
+            <w:r>
+              <w:rPr>
+                <w:rFonts w:ascii="Times New Roman" w:hAnsi="Times New Roman" w:cs="Times New Roman"/>
+                <w:sz w:val="30"/>
+                <w:szCs w:val="30"/>
+                <w:lang w:val="en-GB"/>
+              </w:rPr>
+              <w:t xml:space="preserve"> file</w:t>
+            </w:r>
           </w:p>
         </w:tc>
         <w:tc>
@@ -968,14 +1529,93 @@
           </w:tcPr>
           <w:p>
             <w:pPr>
-              <w:jc w:val="center"/>
-              <w:rPr>
-                <w:rFonts w:ascii="Times New Roman" w:hAnsi="Times New Roman" w:cs="Times New Roman"/>
-                <w:sz w:val="30"/>
-                <w:szCs w:val="30"/>
-                <w:lang w:val="en-GB"/>
-              </w:rPr>
-            </w:pPr>
+              <w:rPr>
+                <w:rFonts w:ascii="Times New Roman" w:hAnsi="Times New Roman" w:cs="Times New Roman"/>
+                <w:sz w:val="30"/>
+                <w:szCs w:val="30"/>
+                <w:lang w:val="en-GB"/>
+              </w:rPr>
+            </w:pPr>
+            <w:proofErr w:type="spellStart"/>
+            <w:r>
+              <w:rPr>
+                <w:rFonts w:ascii="Times New Roman" w:hAnsi="Times New Roman" w:cs="Times New Roman"/>
+                <w:sz w:val="30"/>
+                <w:szCs w:val="30"/>
+                <w:lang w:val="en-GB"/>
+              </w:rPr>
+              <w:t>wp_enqueue_</w:t>
+            </w:r>
+            <w:proofErr w:type="gramStart"/>
+            <w:r>
+              <w:rPr>
+                <w:rFonts w:ascii="Times New Roman" w:hAnsi="Times New Roman" w:cs="Times New Roman"/>
+                <w:sz w:val="30"/>
+                <w:szCs w:val="30"/>
+                <w:lang w:val="en-GB"/>
+              </w:rPr>
+              <w:t>script</w:t>
+            </w:r>
+            <w:proofErr w:type="spellEnd"/>
+            <w:r>
+              <w:rPr>
+                <w:rFonts w:ascii="Times New Roman" w:hAnsi="Times New Roman" w:cs="Times New Roman"/>
+                <w:sz w:val="30"/>
+                <w:szCs w:val="30"/>
+                <w:lang w:val="en-GB"/>
+              </w:rPr>
+              <w:t>(</w:t>
+            </w:r>
+            <w:proofErr w:type="gramEnd"/>
+            <w:r>
+              <w:rPr>
+                <w:rFonts w:ascii="Times New Roman" w:hAnsi="Times New Roman" w:cs="Times New Roman"/>
+                <w:sz w:val="30"/>
+                <w:szCs w:val="30"/>
+                <w:lang w:val="en-GB"/>
+              </w:rPr>
+              <w:t xml:space="preserve">"akash", </w:t>
+            </w:r>
+            <w:proofErr w:type="spellStart"/>
+            <w:r>
+              <w:rPr>
+                <w:rFonts w:ascii="Times New Roman" w:hAnsi="Times New Roman" w:cs="Times New Roman"/>
+                <w:sz w:val="30"/>
+                <w:szCs w:val="30"/>
+                <w:lang w:val="en-GB"/>
+              </w:rPr>
+              <w:t>get_template_directory_uri</w:t>
+            </w:r>
+            <w:proofErr w:type="spellEnd"/>
+            <w:r>
+              <w:rPr>
+                <w:rFonts w:ascii="Times New Roman" w:hAnsi="Times New Roman" w:cs="Times New Roman"/>
+                <w:sz w:val="30"/>
+                <w:szCs w:val="30"/>
+                <w:lang w:val="en-GB"/>
+              </w:rPr>
+              <w:t>()."</w:t>
+            </w:r>
+            <w:proofErr w:type="spellStart"/>
+            <w:r>
+              <w:rPr>
+                <w:rFonts w:ascii="Times New Roman" w:hAnsi="Times New Roman" w:cs="Times New Roman"/>
+                <w:sz w:val="30"/>
+                <w:szCs w:val="30"/>
+                <w:lang w:val="en-GB"/>
+              </w:rPr>
+              <w:t>url</w:t>
+            </w:r>
+            <w:proofErr w:type="spellEnd"/>
+            <w:r>
+              <w:rPr>
+                <w:rFonts w:ascii="Times New Roman" w:hAnsi="Times New Roman" w:cs="Times New Roman"/>
+                <w:sz w:val="30"/>
+                <w:szCs w:val="30"/>
+                <w:lang w:val="en-GB"/>
+              </w:rPr>
+              <w:t>",array(),"1.0.0","true");</w:t>
+            </w:r>
           </w:p>
         </w:tc>
       </w:tr>
@@ -1018,14 +1658,22 @@
           </w:tcPr>
           <w:p>
             <w:pPr>
-              <w:jc w:val="center"/>
-              <w:rPr>
-                <w:rFonts w:ascii="Times New Roman" w:hAnsi="Times New Roman" w:cs="Times New Roman"/>
-                <w:sz w:val="30"/>
-                <w:szCs w:val="30"/>
-                <w:lang w:val="en-GB"/>
-              </w:rPr>
-            </w:pPr>
+              <w:rPr>
+                <w:rFonts w:ascii="Times New Roman" w:hAnsi="Times New Roman" w:cs="Times New Roman"/>
+                <w:sz w:val="30"/>
+                <w:szCs w:val="30"/>
+                <w:lang w:val="en-GB"/>
+              </w:rPr>
+            </w:pPr>
+            <w:r>
+              <w:rPr>
+                <w:rFonts w:ascii="Times New Roman" w:hAnsi="Times New Roman" w:cs="Times New Roman"/>
+                <w:sz w:val="30"/>
+                <w:szCs w:val="30"/>
+                <w:lang w:val="en-GB"/>
+              </w:rPr>
+              <w:t xml:space="preserve">add action </w:t>
+            </w:r>
           </w:p>
         </w:tc>
         <w:tc>
@@ -1034,14 +1682,71 @@
           </w:tcPr>
           <w:p>
             <w:pPr>
-              <w:jc w:val="center"/>
-              <w:rPr>
-                <w:rFonts w:ascii="Times New Roman" w:hAnsi="Times New Roman" w:cs="Times New Roman"/>
-                <w:sz w:val="30"/>
-                <w:szCs w:val="30"/>
-                <w:lang w:val="en-GB"/>
-              </w:rPr>
-            </w:pPr>
+              <w:rPr>
+                <w:rFonts w:ascii="Times New Roman" w:hAnsi="Times New Roman" w:cs="Times New Roman"/>
+                <w:sz w:val="30"/>
+                <w:szCs w:val="30"/>
+                <w:lang w:val="en-GB"/>
+              </w:rPr>
+            </w:pPr>
+            <w:proofErr w:type="spellStart"/>
+            <w:r>
+              <w:rPr>
+                <w:rFonts w:ascii="Times New Roman" w:hAnsi="Times New Roman" w:cs="Times New Roman"/>
+                <w:sz w:val="30"/>
+                <w:szCs w:val="30"/>
+                <w:lang w:val="en-GB"/>
+              </w:rPr>
+              <w:t>add_action</w:t>
+            </w:r>
+            <w:proofErr w:type="spellEnd"/>
+            <w:r>
+              <w:rPr>
+                <w:rFonts w:ascii="Times New Roman" w:hAnsi="Times New Roman" w:cs="Times New Roman"/>
+                <w:sz w:val="30"/>
+                <w:szCs w:val="30"/>
+                <w:lang w:val="en-GB"/>
+              </w:rPr>
+              <w:t>("</w:t>
+            </w:r>
+            <w:proofErr w:type="spellStart"/>
+            <w:r>
+              <w:rPr>
+                <w:rFonts w:ascii="Times New Roman" w:hAnsi="Times New Roman" w:cs="Times New Roman"/>
+                <w:sz w:val="30"/>
+                <w:szCs w:val="30"/>
+                <w:lang w:val="en-GB"/>
+              </w:rPr>
+              <w:t>wp_enqueue_scripts</w:t>
+            </w:r>
+            <w:proofErr w:type="spellEnd"/>
+            <w:r>
+              <w:rPr>
+                <w:rFonts w:ascii="Times New Roman" w:hAnsi="Times New Roman" w:cs="Times New Roman"/>
+                <w:sz w:val="30"/>
+                <w:szCs w:val="30"/>
+                <w:lang w:val="en-GB"/>
+              </w:rPr>
+              <w:t>","</w:t>
+            </w:r>
+            <w:r>
+              <w:rPr>
+                <w:rFonts w:ascii="Times New Roman" w:hAnsi="Times New Roman" w:cs="Times New Roman"/>
+                <w:sz w:val="30"/>
+                <w:szCs w:val="30"/>
+                <w:lang w:val="en-GB"/>
+              </w:rPr>
+              <w:t>[function-name]</w:t>
+            </w:r>
+            <w:r>
+              <w:rPr>
+                <w:rFonts w:ascii="Times New Roman" w:hAnsi="Times New Roman" w:cs="Times New Roman"/>
+                <w:sz w:val="30"/>
+                <w:szCs w:val="30"/>
+                <w:lang w:val="en-GB"/>
+              </w:rPr>
+              <w:t>");</w:t>
+            </w:r>
           </w:p>
         </w:tc>
       </w:tr>
@@ -1084,7 +1789,6 @@
           </w:tcPr>
           <w:p>
             <w:pPr>
-              <w:jc w:val="center"/>
               <w:rPr>
                 <w:rFonts w:ascii="Times New Roman" w:hAnsi="Times New Roman" w:cs="Times New Roman"/>
                 <w:sz w:val="30"/>
@@ -1100,7 +1804,6 @@
           </w:tcPr>
           <w:p>
             <w:pPr>
-              <w:jc w:val="center"/>
               <w:rPr>
                 <w:rFonts w:ascii="Times New Roman" w:hAnsi="Times New Roman" w:cs="Times New Roman"/>
                 <w:sz w:val="30"/>
@@ -1150,7 +1853,6 @@
           </w:tcPr>
           <w:p>
             <w:pPr>
-              <w:jc w:val="center"/>
               <w:rPr>
                 <w:rFonts w:ascii="Times New Roman" w:hAnsi="Times New Roman" w:cs="Times New Roman"/>
                 <w:sz w:val="30"/>
@@ -1166,7 +1868,6 @@
           </w:tcPr>
           <w:p>
             <w:pPr>
-              <w:jc w:val="center"/>
               <w:rPr>
                 <w:rFonts w:ascii="Times New Roman" w:hAnsi="Times New Roman" w:cs="Times New Roman"/>
                 <w:sz w:val="30"/>
@@ -1216,7 +1917,6 @@
           </w:tcPr>
           <w:p>
             <w:pPr>
-              <w:jc w:val="center"/>
               <w:rPr>
                 <w:rFonts w:ascii="Times New Roman" w:hAnsi="Times New Roman" w:cs="Times New Roman"/>
                 <w:sz w:val="30"/>
@@ -1232,7 +1932,6 @@
           </w:tcPr>
           <w:p>
             <w:pPr>
-              <w:jc w:val="center"/>
               <w:rPr>
                 <w:rFonts w:ascii="Times New Roman" w:hAnsi="Times New Roman" w:cs="Times New Roman"/>
                 <w:sz w:val="30"/>
@@ -1272,6 +1971,7 @@
                 <w:szCs w:val="40"/>
                 <w:lang w:val="en-GB"/>
               </w:rPr>
+              <w:lastRenderedPageBreak/>
               <w:t>14</w:t>
             </w:r>
           </w:p>
@@ -1282,7 +1982,6 @@
           </w:tcPr>
           <w:p>
             <w:pPr>
-              <w:jc w:val="center"/>
               <w:rPr>
                 <w:rFonts w:ascii="Times New Roman" w:hAnsi="Times New Roman" w:cs="Times New Roman"/>
                 <w:sz w:val="30"/>
@@ -1298,7 +1997,6 @@
           </w:tcPr>
           <w:p>
             <w:pPr>
-              <w:jc w:val="center"/>
               <w:rPr>
                 <w:rFonts w:ascii="Times New Roman" w:hAnsi="Times New Roman" w:cs="Times New Roman"/>
                 <w:sz w:val="30"/>
@@ -1348,7 +2046,6 @@
           </w:tcPr>
           <w:p>
             <w:pPr>
-              <w:jc w:val="center"/>
               <w:rPr>
                 <w:rFonts w:ascii="Times New Roman" w:hAnsi="Times New Roman" w:cs="Times New Roman"/>
                 <w:sz w:val="30"/>
@@ -1364,7 +2061,6 @@
           </w:tcPr>
           <w:p>
             <w:pPr>
-              <w:jc w:val="center"/>
               <w:rPr>
                 <w:rFonts w:ascii="Times New Roman" w:hAnsi="Times New Roman" w:cs="Times New Roman"/>
                 <w:sz w:val="30"/>
@@ -1408,7 +2104,6 @@
           <w:szCs w:val="40"/>
           <w:lang w:val="en-GB"/>
         </w:rPr>
-        <w:lastRenderedPageBreak/>
         <w:br w:type="page"/>
       </w:r>
     </w:p>
@@ -1478,6 +2173,7 @@
         <w:t xml:space="preserve"> </w:t>
       </w:r>
       <w:proofErr w:type="spellStart"/>
+      <w:proofErr w:type="gramStart"/>
       <w:r>
         <w:rPr>
           <w:rFonts w:ascii="Times New Roman" w:hAnsi="Times New Roman" w:cs="Times New Roman"/>
@@ -1512,6 +2208,7 @@
         </w:rPr>
         <w:t>wpprotools.io</w:t>
       </w:r>
+      <w:proofErr w:type="gramEnd"/>
     </w:p>
     <w:sectPr>
       <w:pgSz w:w="12240" w:h="15840"/>

</xml_diff>